<commit_message>
Update Living Research Document.docx
</commit_message>
<xml_diff>
--- a/Living Research Document.docx
+++ b/Living Research Document.docx
@@ -1292,13 +1292,20 @@
         <w:t>Board Type = small</w:t>
       </w:r>
     </w:p>
-    <w:p/>
-    <w:p>
-      <w:r>
-        <w:t xml:space="preserve">ThetaJa = </w:t>
-      </w:r>
-      <w:r>
-        <w:t>33.9 C/W</w:t>
+    <w:p>
+      <w:r>
+        <w:lastRenderedPageBreak/>
+        <w:t>Toggle Rate = 50%</w:t>
+      </w:r>
+    </w:p>
+    <w:p>
+      <w:r>
+        <w:t xml:space="preserve">Static Probability = 0.5 </w:t>
+      </w:r>
+    </w:p>
+    <w:p>
+      <w:r>
+        <w:t>Airflow = 0 (LFM)</w:t>
       </w:r>
     </w:p>
     <w:tbl>
@@ -1317,57 +1324,80 @@
           </w:tcPr>
           <w:p>
             <w:r>
-              <w:t>Simplified model that assumes package to brain tissue directly</w:t>
+              <w:t>No convection, only conduction</w:t>
+            </w:r>
+          </w:p>
+        </w:tc>
+      </w:tr>
+    </w:tbl>
+    <w:p/>
+    <w:p>
+      <w:r>
+        <w:t xml:space="preserve">Heat Sink Type = </w:t>
+      </w:r>
+      <w:r>
+        <w:t>Low Profile</w:t>
+      </w:r>
+    </w:p>
+    <w:tbl>
+      <w:tblPr>
+        <w:tblStyle w:val="TableGrid"/>
+        <w:tblW w:w="0" w:type="auto"/>
+        <w:tblLook w:val="04A0" w:firstRow="1" w:lastRow="0" w:firstColumn="1" w:lastColumn="0" w:noHBand="0" w:noVBand="1"/>
+      </w:tblPr>
+      <w:tblGrid>
+        <w:gridCol w:w="9350"/>
+      </w:tblGrid>
+      <w:tr>
+        <w:tc>
+          <w:tcPr>
+            <w:tcW w:w="9350" w:type="dxa"/>
+          </w:tcPr>
+          <w:p>
+            <w:r>
+              <w:t>Overriding ThetaSa helps make this more accurate</w:t>
+            </w:r>
+          </w:p>
+          <w:p>
+            <w:r>
+              <w:t>Low profile is closest to the distributed cooling via perfusion</w:t>
+            </w:r>
+          </w:p>
+        </w:tc>
+      </w:tr>
+    </w:tbl>
+    <w:p/>
+    <w:p>
+      <w:r>
+        <w:t xml:space="preserve">ThetaJa = </w:t>
+      </w:r>
+      <w:r>
+        <w:t>33.9 C/W</w:t>
+      </w:r>
+    </w:p>
+    <w:tbl>
+      <w:tblPr>
+        <w:tblStyle w:val="TableGrid"/>
+        <w:tblW w:w="0" w:type="auto"/>
+        <w:tblLook w:val="04A0" w:firstRow="1" w:lastRow="0" w:firstColumn="1" w:lastColumn="0" w:noHBand="0" w:noVBand="1"/>
+      </w:tblPr>
+      <w:tblGrid>
+        <w:gridCol w:w="9350"/>
+      </w:tblGrid>
+      <w:tr>
+        <w:tc>
+          <w:tcPr>
+            <w:tcW w:w="9350" w:type="dxa"/>
+          </w:tcPr>
+          <w:p>
+            <w:r>
+              <w:t>Junction to Air (JA)</w:t>
             </w:r>
           </w:p>
           <w:p/>
           <w:p>
             <w:r>
-              <w:t>FPGA Die</w:t>
-            </w:r>
-            <w:r>
-              <w:t xml:space="preserve"> to Package – 5 C/W (</w:t>
-            </w:r>
-            <w:r>
-              <w:t>Xilinx UG475 (7 Series Packaging)</w:t>
-            </w:r>
-            <w:r>
-              <w:t>)</w:t>
-            </w:r>
-          </w:p>
-          <w:p/>
-          <w:p>
-            <w:r>
-              <w:t>Package to Brain Tissue (Grey matter)</w:t>
-            </w:r>
-          </w:p>
-          <w:p>
-            <w:r>
-              <w:t>Grey Matter0.55 W/m/C</w:t>
-            </w:r>
-          </w:p>
-          <w:p>
-            <w:r>
-              <w:t xml:space="preserve">Assume that heat </w:t>
-            </w:r>
-            <w:r>
-              <w:t>spreads from 25 mm² chip surface through 5 mm radius hemisphere of tissue to reach temperature</w:t>
-            </w:r>
-          </w:p>
-          <w:p>
-            <w:r>
-              <w:t>spherical spreading resistance formula</w:t>
-            </w:r>
-            <w:r>
-              <w:t>: R=p/4a=1/4pi*kr</w:t>
-            </w:r>
-          </w:p>
-          <w:p>
-            <w:r>
-              <w:t>28.9 C/W</w:t>
-            </w:r>
-            <w:r>
-              <w:t xml:space="preserve"> assuming no blood flow</w:t>
+              <w:t>Junction to Case</w:t>
             </w:r>
           </w:p>
           <w:p>
@@ -1376,73 +1406,141 @@
                 <w:rPr>
                   <w:rStyle w:val="Hyperlink"/>
                 </w:rPr>
-                <w:t>https://link-springer-com.ezproxy.lib.ucalgary.ca/article/10.1186/s13014-015-0510-9/tables/1</w:t>
+                <w:t>https://docs.amd.com/v/u/en-US/ug475_7Series_Pkg_Pinout</w:t>
               </w:r>
             </w:hyperlink>
+          </w:p>
+          <w:p>
+            <w:r>
+              <w:t>5.29</w:t>
+            </w:r>
           </w:p>
           <w:p/>
           <w:p>
             <w:r>
-              <w:t xml:space="preserve">Total </w:t>
+              <w:t>Case to CSF</w:t>
             </w:r>
             <w:r>
-              <w:t>33.9 C/W</w:t>
+              <w:t xml:space="preserve"> (</w:t>
             </w:r>
+            <w:hyperlink r:id="rId12" w:history="1">
+              <w:r>
+                <w:rPr>
+                  <w:rStyle w:val="Hyperlink"/>
+                </w:rPr>
+                <w:t>https://www.mdpi.com/2072-6694/11/8/1183</w:t>
+              </w:r>
+            </w:hyperlink>
             <w:r>
-              <w:t xml:space="preserve"> </w:t>
+              <w:t>)</w:t>
+            </w:r>
+          </w:p>
+          <w:p>
+            <w:r>
+              <w:t>CSF: 0.62 W/mK</w:t>
+            </w:r>
+          </w:p>
+          <w:p/>
+          <w:p>
+            <w:r>
+              <w:t>CSF to Brain (</w:t>
+            </w:r>
+            <w:hyperlink r:id="rId13" w:history="1">
+              <w:r>
+                <w:rPr>
+                  <w:rStyle w:val="Hyperlink"/>
+                </w:rPr>
+                <w:t>https://www.mdpi.com/2072-6694/11/8/1183</w:t>
+              </w:r>
+            </w:hyperlink>
+            <w:r>
+              <w:t>)</w:t>
+            </w:r>
+          </w:p>
+          <w:p>
+            <w:r>
+              <w:t>Grey matter: 0.57 W/mK</w:t>
+            </w:r>
+          </w:p>
+          <w:p/>
+          <w:p/>
+        </w:tc>
+      </w:tr>
+    </w:tbl>
+    <w:p/>
+    <w:p>
+      <w:r>
+        <w:t>ThetaSa = 4.6 (C/W)</w:t>
+      </w:r>
+    </w:p>
+    <w:tbl>
+      <w:tblPr>
+        <w:tblStyle w:val="TableGrid"/>
+        <w:tblW w:w="0" w:type="auto"/>
+        <w:tblLook w:val="04A0" w:firstRow="1" w:lastRow="0" w:firstColumn="1" w:lastColumn="0" w:noHBand="0" w:noVBand="1"/>
+      </w:tblPr>
+      <w:tblGrid>
+        <w:gridCol w:w="9350"/>
+      </w:tblGrid>
+      <w:tr>
+        <w:tc>
+          <w:tcPr>
+            <w:tcW w:w="9350" w:type="dxa"/>
+          </w:tcPr>
+          <w:p>
+            <w:r>
+              <w:t>Sink to Air (SA)</w:t>
+            </w:r>
+          </w:p>
+          <w:p/>
+          <w:p/>
+        </w:tc>
+      </w:tr>
+    </w:tbl>
+    <w:p/>
+    <w:p>
+      <w:r>
+        <w:t>ThetaJb = 7.5 (C/W)</w:t>
+      </w:r>
+    </w:p>
+    <w:tbl>
+      <w:tblPr>
+        <w:tblStyle w:val="TableGrid"/>
+        <w:tblW w:w="0" w:type="auto"/>
+        <w:tblLook w:val="04A0" w:firstRow="1" w:lastRow="0" w:firstColumn="1" w:lastColumn="0" w:noHBand="0" w:noVBand="1"/>
+      </w:tblPr>
+      <w:tblGrid>
+        <w:gridCol w:w="9350"/>
+      </w:tblGrid>
+      <w:tr>
+        <w:tc>
+          <w:tcPr>
+            <w:tcW w:w="9350" w:type="dxa"/>
+          </w:tcPr>
+          <w:p>
+            <w:r>
+              <w:t>Junction to Board (JB)</w:t>
+            </w:r>
+          </w:p>
+          <w:p>
+            <w:hyperlink r:id="rId14" w:history="1">
+              <w:r>
+                <w:rPr>
+                  <w:rStyle w:val="Hyperlink"/>
+                </w:rPr>
+                <w:t>https://docs.amd.com/v/u/en-US/ug475_7Series_Pkg_Pinout</w:t>
+              </w:r>
+            </w:hyperlink>
+          </w:p>
+          <w:p>
+            <w:r>
+              <w:t>7.9</w:t>
             </w:r>
           </w:p>
         </w:tc>
       </w:tr>
     </w:tbl>
-    <w:p>
-      <w:r>
-        <w:t>ThetaSa = 4.6 (C/W)</w:t>
-      </w:r>
-    </w:p>
-    <w:p>
-      <w:r>
-        <w:t>ThetaJb = 7.5 (C/W)</w:t>
-      </w:r>
-    </w:p>
-    <w:p>
-      <w:r>
-        <w:t xml:space="preserve">Airflow = </w:t>
-      </w:r>
-      <w:r>
-        <w:t>0</w:t>
-      </w:r>
-      <w:r>
-        <w:t xml:space="preserve"> (LFM)</w:t>
-      </w:r>
-    </w:p>
-    <w:p>
-      <w:r>
-        <w:t xml:space="preserve">Heat Sink Type = </w:t>
-      </w:r>
-      <w:r>
-        <w:t>None</w:t>
-      </w:r>
-    </w:p>
-    <w:p>
-      <w:r>
-        <w:t xml:space="preserve">Toggle Rate = </w:t>
-      </w:r>
-      <w:r>
-        <w:t>50%</w:t>
-      </w:r>
-    </w:p>
-    <w:p>
-      <w:r>
-        <w:t>Static Probability =</w:t>
-      </w:r>
-      <w:r>
-        <w:t xml:space="preserve"> 0.5</w:t>
-      </w:r>
-      <w:r>
-        <w:t xml:space="preserve"> </w:t>
-      </w:r>
-    </w:p>
+    <w:p/>
     <w:p/>
     <w:p>
       <w:pPr>
@@ -1475,6 +1573,7 @@
     </w:p>
     <w:p>
       <w:r>
+        <w:lastRenderedPageBreak/>
         <w:t>Clock Period: {1, 5, 10, 20, 30, 40, 50, 60, 70, 80, 90, 100, 200, 300, 400, 500}</w:t>
       </w:r>
     </w:p>
@@ -1504,7 +1603,6 @@
         <w:rPr>
           <w:noProof/>
         </w:rPr>
-        <w:lastRenderedPageBreak/>
         <w:drawing>
           <wp:inline distT="0" distB="0" distL="0" distR="0" wp14:anchorId="57F9261F" wp14:editId="0C38690D">
             <wp:extent cx="1447811" cy="2600344"/>
@@ -1521,7 +1619,7 @@
                     <pic:cNvPicPr/>
                   </pic:nvPicPr>
                   <pic:blipFill>
-                    <a:blip r:embed="rId12"/>
+                    <a:blip r:embed="rId15"/>
                     <a:stretch>
                       <a:fillRect/>
                     </a:stretch>
@@ -2440,6 +2538,7 @@
   <w:style w:type="character" w:default="1" w:styleId="DefaultParagraphFont">
     <w:name w:val="Default Paragraph Font"/>
     <w:uiPriority w:val="1"/>
+    <w:semiHidden/>
     <w:unhideWhenUsed/>
   </w:style>
   <w:style w:type="table" w:default="1" w:styleId="TableNormal">

</xml_diff>